<commit_message>
Alternate format: [Web html | Word docx]
</commit_message>
<xml_diff>
--- a/index.docx
+++ b/index.docx
@@ -140,154 +140,35 @@
         <w:t xml:space="preserve"> </w:t>
       </w:r>
       <w:r>
-        <w:t xml:space="preserve">14:16</w:t>
-      </w:r>
-    </w:p>
-    <w:p>
-      <w:pPr>
-        <w:pStyle w:val="Heading2"/>
-      </w:pPr>
-      <w:bookmarkStart w:id="20" w:name="introduction"/>
-      <w:r>
-        <w:t xml:space="preserve">0.1	Introduction</w:t>
-      </w:r>
-      <w:bookmarkEnd w:id="20"/>
+        <w:t xml:space="preserve">14:47</w:t>
+      </w:r>
     </w:p>
     <w:p>
       <w:pPr>
         <w:pStyle w:val="FirstParagraph"/>
       </w:pPr>
       <w:r>
-        <w:t xml:space="preserve">Developing renewable energy in an environmentally responsible manner requires mitigation of potentially sensitive species. Herein we characterize the habitat of the Gaviota tarplant (</w:t>
+        <w:t xml:space="preserve">Alternate format:</w:t>
       </w:r>
       <w:r>
         <w:t xml:space="preserve"> </w:t>
       </w:r>
-      <w:r>
-        <w:rPr>
-          <w:i/>
-        </w:rPr>
-        <w:t xml:space="preserve">Dienandra increscens ssp. villosa</w:t>
-      </w:r>
-      <w:r>
-        <w:t xml:space="preserve">) for the Strauss Wind Energy Site in north Santa Barbara County area for the purposes of delineating habitat and informing potential enhancement and restoration efforts.</w:t>
-      </w:r>
+      <w:hyperlink r:id="rId20">
+        <w:r>
+          <w:rPr>
+            <w:rStyle w:val="Hyperlink"/>
+          </w:rPr>
+          <w:t xml:space="preserve">Web html</w:t>
+        </w:r>
+      </w:hyperlink>
     </w:p>
     <w:p>
       <w:pPr>
-        <w:pStyle w:val="BodyText"/>
+        <w:pStyle w:val="Heading1"/>
       </w:pPr>
-      <w:r>
-        <w:t xml:space="preserve">To describe habitat we built separate models associated with different stages of identification associated with different environmental predictors: 1)</w:t>
-      </w:r>
-      <w:r>
-        <w:t xml:space="preserve"> </w:t>
-      </w:r>
-      <w:r>
-        <w:rPr>
-          <w:b/>
-        </w:rPr>
-        <w:t xml:space="preserve">landscape</w:t>
-      </w:r>
-      <w:r>
-        <w:t xml:space="preserve"> </w:t>
-      </w:r>
-      <w:r>
-        <w:t xml:space="preserve">features describable based on terrain given a digital elevation model (DEM); 2)</w:t>
-      </w:r>
-      <w:r>
-        <w:t xml:space="preserve"> </w:t>
-      </w:r>
-      <w:r>
-        <w:rPr>
-          <w:b/>
-        </w:rPr>
-        <w:t xml:space="preserve">biotic</w:t>
-      </w:r>
-      <w:r>
-        <w:t xml:space="preserve"> </w:t>
-      </w:r>
-      <w:r>
-        <w:t xml:space="preserve">factors around the plants related to species performance; and 3)</w:t>
-      </w:r>
-      <w:r>
-        <w:t xml:space="preserve"> </w:t>
-      </w:r>
-      <w:r>
-        <w:rPr>
-          <w:b/>
-        </w:rPr>
-        <w:t xml:space="preserve">soil</w:t>
-      </w:r>
-      <w:r>
-        <w:t xml:space="preserve"> </w:t>
-      </w:r>
-      <w:r>
-        <w:t xml:space="preserve">characteristics derived from lab analysis. Each of these stages represents an increasingly detailed view requiring additional levels of effort. This phased approach is meant to reduce the costs in time and effort for facilitating future survey and restoration efforts.</w:t>
-      </w:r>
-    </w:p>
-    <w:p>
-      <w:pPr>
-        <w:pStyle w:val="BodyText"/>
-      </w:pPr>
-      <w:r>
-        <w:t xml:space="preserve">Given these environmental predictors various responses were used to build the statistical relationships based on the binary presence or absence and nine continuous responses related to abundance, percent cover, height, flowering and fruiting. We use the most sophisticated common methods for building species distribution models, namely</w:t>
-      </w:r>
-      <w:r>
-        <w:t xml:space="preserve"> </w:t>
-      </w:r>
-      <w:r>
-        <w:rPr>
-          <w:b/>
-          <w:i/>
-        </w:rPr>
-        <w:t xml:space="preserve">MaxEnt</w:t>
-      </w:r>
-      <w:r>
-        <w:t xml:space="preserve"> </w:t>
-      </w:r>
-      <w:r>
-        <w:t xml:space="preserve">for binary presence/absence</w:t>
-      </w:r>
-      <w:r>
-        <w:t xml:space="preserve"> </w:t>
-      </w:r>
-      <w:r>
-        <w:t xml:space="preserve">(Elith et al., 2011; Elith &amp; Leathwick, 2009; Fletcher et al., 2019; Merow et al., 2013; Phillips et al., 2017)</w:t>
-      </w:r>
-      <w:r>
-        <w:t xml:space="preserve"> </w:t>
-      </w:r>
-      <w:r>
-        <w:t xml:space="preserve">and for continous responses</w:t>
-      </w:r>
-      <w:r>
-        <w:t xml:space="preserve"> </w:t>
-      </w:r>
-      <w:r>
-        <w:rPr>
-          <w:b/>
-          <w:i/>
-        </w:rPr>
-        <w:t xml:space="preserve">RandomForest</w:t>
-      </w:r>
-      <w:r>
-        <w:t xml:space="preserve"> </w:t>
-      </w:r>
-      <w:r>
-        <w:t xml:space="preserve">(Evans et al., 2011; Kosicki, 2020; Luan et al., 2020; Zhang et al., 2020)</w:t>
-      </w:r>
-      <w:r>
-        <w:t xml:space="preserve">.</w:t>
-      </w:r>
-    </w:p>
-    <w:p>
-      <w:pPr>
-        <w:pStyle w:val="Heading2"/>
-      </w:pPr>
-      <w:bookmarkStart w:id="21" w:name="methods"/>
-      <w:r>
-        <w:t xml:space="preserve">0.2	Methods</w:t>
+      <w:bookmarkStart w:id="21" w:name="introduction"/>
+      <w:r>
+        <w:t xml:space="preserve">1	Introduction</w:t>
       </w:r>
       <w:bookmarkEnd w:id="21"/>
     </w:p>
@@ -296,7 +177,7 @@
         <w:pStyle w:val="FirstParagraph"/>
       </w:pPr>
       <w:r>
-        <w:t xml:space="preserve">The observational data was limited to 40 observations nearly evenly weighted by presence (n=21) and absence (n=19) of Gaviota tarplant (GVTP;</w:t>
+        <w:t xml:space="preserve">Developing renewable energy in an environmentally responsible manner requires mitigation of potentially sensitive species. Herein we characterize the habitat of the Gaviota tarplant (</w:t>
       </w:r>
       <w:r>
         <w:t xml:space="preserve"> </w:t>
@@ -308,13 +189,151 @@
         <w:t xml:space="preserve">Dienandra increscens ssp. villosa</w:t>
       </w:r>
       <w:r>
+        <w:t xml:space="preserve">) for the Strauss Wind Energy Site in north Santa Barbara County area for the purposes of delineating habitat and informing potential enhancement and restoration efforts.</w:t>
+      </w:r>
+    </w:p>
+    <w:p>
+      <w:pPr>
+        <w:pStyle w:val="BodyText"/>
+      </w:pPr>
+      <w:r>
+        <w:t xml:space="preserve">To describe habitat we built separate models associated with different stages of identification associated with different environmental predictors: 1)</w:t>
+      </w:r>
+      <w:r>
+        <w:t xml:space="preserve"> </w:t>
+      </w:r>
+      <w:r>
+        <w:rPr>
+          <w:b/>
+        </w:rPr>
+        <w:t xml:space="preserve">landscape</w:t>
+      </w:r>
+      <w:r>
+        <w:t xml:space="preserve"> </w:t>
+      </w:r>
+      <w:r>
+        <w:t xml:space="preserve">features describable based on terrain given a digital elevation model (DEM); 2)</w:t>
+      </w:r>
+      <w:r>
+        <w:t xml:space="preserve"> </w:t>
+      </w:r>
+      <w:r>
+        <w:rPr>
+          <w:b/>
+        </w:rPr>
+        <w:t xml:space="preserve">biotic</w:t>
+      </w:r>
+      <w:r>
+        <w:t xml:space="preserve"> </w:t>
+      </w:r>
+      <w:r>
+        <w:t xml:space="preserve">factors around the plants related to species performance; and 3)</w:t>
+      </w:r>
+      <w:r>
+        <w:t xml:space="preserve"> </w:t>
+      </w:r>
+      <w:r>
+        <w:rPr>
+          <w:b/>
+        </w:rPr>
+        <w:t xml:space="preserve">soil</w:t>
+      </w:r>
+      <w:r>
+        <w:t xml:space="preserve"> </w:t>
+      </w:r>
+      <w:r>
+        <w:t xml:space="preserve">characteristics derived from lab analysis. Each of these stages represents an increasingly detailed view requiring additional levels of effort. This phased approach is meant to reduce the costs in time and effort for facilitating future survey and restoration efforts.</w:t>
+      </w:r>
+    </w:p>
+    <w:p>
+      <w:pPr>
+        <w:pStyle w:val="BodyText"/>
+      </w:pPr>
+      <w:r>
+        <w:t xml:space="preserve">Given these environmental predictors various responses were used to build the statistical relationships based on the binary presence or absence and nine continuous responses related to abundance, percent cover, height, flowering and fruiting. We use the most sophisticated common methods for building species distribution models, namely</w:t>
+      </w:r>
+      <w:r>
+        <w:t xml:space="preserve"> </w:t>
+      </w:r>
+      <w:r>
+        <w:rPr>
+          <w:b/>
+          <w:i/>
+        </w:rPr>
+        <w:t xml:space="preserve">MaxEnt</w:t>
+      </w:r>
+      <w:r>
+        <w:t xml:space="preserve"> </w:t>
+      </w:r>
+      <w:r>
+        <w:t xml:space="preserve">for binary presence/absence</w:t>
+      </w:r>
+      <w:r>
+        <w:t xml:space="preserve"> </w:t>
+      </w:r>
+      <w:r>
+        <w:t xml:space="preserve">(Elith et al., 2011; Elith &amp; Leathwick, 2009; Fletcher et al., 2019; Merow et al., 2013; Phillips et al., 2017)</w:t>
+      </w:r>
+      <w:r>
+        <w:t xml:space="preserve"> </w:t>
+      </w:r>
+      <w:r>
+        <w:t xml:space="preserve">and for continous responses</w:t>
+      </w:r>
+      <w:r>
+        <w:t xml:space="preserve"> </w:t>
+      </w:r>
+      <w:r>
+        <w:rPr>
+          <w:b/>
+          <w:i/>
+        </w:rPr>
+        <w:t xml:space="preserve">RandomForest</w:t>
+      </w:r>
+      <w:r>
+        <w:t xml:space="preserve"> </w:t>
+      </w:r>
+      <w:r>
+        <w:t xml:space="preserve">(Evans et al., 2011; Kosicki, 2020; Luan et al., 2020; Zhang et al., 2020)</w:t>
+      </w:r>
+      <w:r>
+        <w:t xml:space="preserve">.</w:t>
+      </w:r>
+    </w:p>
+    <w:p>
+      <w:pPr>
+        <w:pStyle w:val="Heading1"/>
+      </w:pPr>
+      <w:bookmarkStart w:id="22" w:name="methods"/>
+      <w:r>
+        <w:t xml:space="preserve">2	Methods</w:t>
+      </w:r>
+      <w:bookmarkEnd w:id="22"/>
+    </w:p>
+    <w:p>
+      <w:pPr>
+        <w:pStyle w:val="FirstParagraph"/>
+      </w:pPr>
+      <w:r>
+        <w:t xml:space="preserve">The observational data was limited to 40 observations nearly evenly weighted by presence (n=21) and absence (n=19) of Gaviota tarplant (GVTP;</w:t>
+      </w:r>
+      <w:r>
+        <w:t xml:space="preserve"> </w:t>
+      </w:r>
+      <w:r>
+        <w:rPr>
+          <w:i/>
+        </w:rPr>
+        <w:t xml:space="preserve">Dienandra increscens ssp. villosa</w:t>
+      </w:r>
+      <w:r>
         <w:t xml:space="preserve">). The environmental predictors were much more numerous (n=81; Table</w:t>
       </w:r>
       <w:r>
         <w:t xml:space="preserve"> </w:t>
       </w:r>
       <w:r>
-        <w:t xml:space="preserve">2</w:t>
+        <w:t xml:space="preserve">2.2</w:t>
       </w:r>
       <w:r>
         <w:t xml:space="preserve">) than response (n=10; (Table</w:t>
@@ -323,7 +342,7 @@
         <w:t xml:space="preserve"> </w:t>
       </w:r>
       <w:r>
-        <w:t xml:space="preserve">1</w:t>
+        <w:t xml:space="preserve">2.1</w:t>
       </w:r>
       <w:r>
         <w:t xml:space="preserve">) terms, categorized by 19 landscape, 7 biotic and 55 soil predictor variables.</w:t>
@@ -334,7 +353,7 @@
         <w:pStyle w:val="TableCaption"/>
       </w:pPr>
       <w:r>
-        <w:t xml:space="preserve">Table 1: Biological response variables with short and long names.</w:t>
+        <w:t xml:space="preserve">Table 2.1: Biological response variables with short and long names.</w:t>
       </w:r>
     </w:p>
     <w:tbl>
@@ -342,7 +361,7 @@
         <w:tblStyle w:val="Table"/>
         <w:tblW w:type="pct" w:w="0.0"/>
         <w:tblLook w:firstRow="1"/>
-        <w:tblCaption w:val="Table 1: Biological response variables with short and long names."/>
+        <w:tblCaption w:val="Table 2.1: Biological response variables with short and long names."/>
       </w:tblPr>
       <w:tblGrid/>
       <w:tr>
@@ -630,7 +649,7 @@
         <w:pStyle w:val="TableCaption"/>
       </w:pPr>
       <w:r>
-        <w:t xml:space="preserve">Table 2: Environmental predictor variables by category with short and long names.</w:t>
+        <w:t xml:space="preserve">Table 2.2: Environmental predictor variables by category with short and long names.</w:t>
       </w:r>
     </w:p>
     <w:tbl>
@@ -638,7 +657,7 @@
         <w:tblStyle w:val="Table"/>
         <w:tblW w:type="pct" w:w="0.0"/>
         <w:tblLook w:firstRow="1"/>
-        <w:tblCaption w:val="Table 2: Environmental predictor variables by category with short and long names."/>
+        <w:tblCaption w:val="Table 2.2: Environmental predictor variables by category with short and long names."/>
       </w:tblPr>
       <w:tblGrid/>
       <w:tr>
@@ -4032,18 +4051,18 @@
         <w:t xml:space="preserve">(Fletcher et al., 2019; Hijmans &amp; Elith, 2013)</w:t>
       </w:r>
       <w:r>
-        <w:t xml:space="preserve">. For the subsequent biotic and soil categories, a model based on continuous response could then inform on the reproductive potential of the species.</w:t>
+        <w:t xml:space="preserve">. For the subsequent biotic and soil categories, a model based on continuous response could then inform on the reproductive potential of the species amongst within a set of landscape-derived sites.</w:t>
       </w:r>
     </w:p>
     <w:p>
       <w:pPr>
-        <w:pStyle w:val="Heading2"/>
+        <w:pStyle w:val="Heading1"/>
       </w:pPr>
-      <w:bookmarkStart w:id="22" w:name="results"/>
-      <w:r>
-        <w:t xml:space="preserve">0.3	Results</w:t>
-      </w:r>
-      <w:bookmarkEnd w:id="22"/>
+      <w:bookmarkStart w:id="23" w:name="results"/>
+      <w:r>
+        <w:t xml:space="preserve">3	Results</w:t>
+      </w:r>
+      <w:bookmarkEnd w:id="23"/>
     </w:p>
     <w:p>
       <w:pPr>
@@ -4056,7 +4075,7 @@
         <w:t xml:space="preserve"> </w:t>
       </w:r>
       <w:r>
-        <w:t xml:space="preserve">3</w:t>
+        <w:t xml:space="preserve">3.1</w:t>
       </w:r>
       <w:r>
         <w:t xml:space="preserve">) or continous response (Table</w:t>
@@ -4065,7 +4084,7 @@
         <w:t xml:space="preserve"> </w:t>
       </w:r>
       <w:r>
-        <w:t xml:space="preserve">4</w:t>
+        <w:t xml:space="preserve">3.2</w:t>
       </w:r>
       <w:r>
         <w:t xml:space="preserve">).</w:t>
@@ -4076,7 +4095,7 @@
         <w:pStyle w:val="TableCaption"/>
       </w:pPr>
       <w:r>
-        <w:t xml:space="preserve">Table 3: Models with binary biological response (GVTP presence/absence), assessed by Accuracy between modeling methods of Maxent and RandomForest.</w:t>
+        <w:t xml:space="preserve">Table 3.1: Models with binary biological response (GVTP presence/absence), assessed by highest Accuracy between modeling methods of Maxent and RandomForest.</w:t>
       </w:r>
     </w:p>
     <w:tbl>
@@ -4084,7 +4103,7 @@
         <w:tblStyle w:val="Table"/>
         <w:tblW w:type="pct" w:w="5000.0"/>
         <w:tblLook w:firstRow="1"/>
-        <w:tblCaption w:val="Table 3: Models with binary biological response (GVTP presence/absence), assessed by Accuracy between modeling methods of Maxent and RandomForest."/>
+        <w:tblCaption w:val="Table 3.1: Models with binary biological response (GVTP presence/absence), assessed by highest Accuracy between modeling methods of Maxent and RandomForest."/>
       </w:tblPr>
       <w:tblGrid>
         <w:gridCol w:w="660"/>
@@ -4360,7 +4379,7 @@
         <w:pStyle w:val="TableCaption"/>
       </w:pPr>
       <w:r>
-        <w:t xml:space="preserve">Table 4: Models with continuous biological response of GVTP, assessed between RandomForest models with Normalized Root Mean Square Error (NRMSE).</w:t>
+        <w:t xml:space="preserve">Table 3.2: Models with continuous biological response of GVTP, assessed between RandomForest models with lowest Normalized Root Mean Square Error (NRMSE).</w:t>
       </w:r>
     </w:p>
     <w:tbl>
@@ -4368,7 +4387,7 @@
         <w:tblStyle w:val="Table"/>
         <w:tblW w:type="pct" w:w="5000.0"/>
         <w:tblLook w:firstRow="1"/>
-        <w:tblCaption w:val="Table 4: Models with continuous biological response of GVTP, assessed between RandomForest models with Normalized Root Mean Square Error (NRMSE)."/>
+        <w:tblCaption w:val="Table 3.2: Models with continuous biological response of GVTP, assessed between RandomForest models with lowest Normalized Root Mean Square Error (NRMSE)."/>
       </w:tblPr>
       <w:tblGrid>
         <w:gridCol w:w="880"/>
@@ -4468,6 +4487,282 @@
               <w:jc w:val="left"/>
             </w:pPr>
             <w:r>
+              <w:t xml:space="preserve">g_repro</w:t>
+            </w:r>
+          </w:p>
+        </w:tc>
+        <w:tc>
+          <w:p>
+            <w:pPr>
+              <w:pStyle w:val="Compact"/>
+              <w:jc w:val="left"/>
+            </w:pPr>
+            <w:r>
+              <w:t xml:space="preserve">plant</w:t>
+            </w:r>
+          </w:p>
+        </w:tc>
+        <w:tc>
+          <w:p>
+            <w:pPr>
+              <w:pStyle w:val="Compact"/>
+              <w:jc w:val="right"/>
+            </w:pPr>
+            <w:r>
+              <w:t xml:space="preserve">7.0209514</w:t>
+            </w:r>
+          </w:p>
+        </w:tc>
+      </w:tr>
+      <w:tr>
+        <w:tc>
+          <w:p>
+            <w:pPr>
+              <w:pStyle w:val="Compact"/>
+              <w:jc w:val="left"/>
+            </w:pPr>
+            <w:r>
+              <w:t xml:space="preserve">biotic</w:t>
+            </w:r>
+          </w:p>
+        </w:tc>
+        <w:tc>
+          <w:p>
+            <w:pPr>
+              <w:pStyle w:val="Compact"/>
+              <w:jc w:val="left"/>
+            </w:pPr>
+            <w:r>
+              <w:t xml:space="preserve">g_cov</w:t>
+            </w:r>
+          </w:p>
+        </w:tc>
+        <w:tc>
+          <w:p>
+            <w:pPr>
+              <w:pStyle w:val="Compact"/>
+              <w:jc w:val="left"/>
+            </w:pPr>
+            <w:r>
+              <w:t xml:space="preserve">nonnativ + plant</w:t>
+            </w:r>
+          </w:p>
+        </w:tc>
+        <w:tc>
+          <w:p>
+            <w:pPr>
+              <w:pStyle w:val="Compact"/>
+              <w:jc w:val="right"/>
+            </w:pPr>
+            <w:r>
+              <w:t xml:space="preserve">1.0676078</w:t>
+            </w:r>
+          </w:p>
+        </w:tc>
+      </w:tr>
+      <w:tr>
+        <w:tc>
+          <w:p>
+            <w:pPr>
+              <w:pStyle w:val="Compact"/>
+              <w:jc w:val="left"/>
+            </w:pPr>
+            <w:r>
+              <w:t xml:space="preserve">biotic</w:t>
+            </w:r>
+          </w:p>
+        </w:tc>
+        <w:tc>
+          <w:p>
+            <w:pPr>
+              <w:pStyle w:val="Compact"/>
+              <w:jc w:val="left"/>
+            </w:pPr>
+            <w:r>
+              <w:t xml:space="preserve">g_fruit</w:t>
+            </w:r>
+          </w:p>
+        </w:tc>
+        <w:tc>
+          <w:p>
+            <w:pPr>
+              <w:pStyle w:val="Compact"/>
+              <w:jc w:val="left"/>
+            </w:pPr>
+            <w:r>
+              <w:t xml:space="preserve">hrb_ht + wt_g</w:t>
+            </w:r>
+          </w:p>
+        </w:tc>
+        <w:tc>
+          <w:p>
+            <w:pPr>
+              <w:pStyle w:val="Compact"/>
+              <w:jc w:val="right"/>
+            </w:pPr>
+            <w:r>
+              <w:t xml:space="preserve">1.0314135</w:t>
+            </w:r>
+          </w:p>
+        </w:tc>
+      </w:tr>
+      <w:tr>
+        <w:tc>
+          <w:p>
+            <w:pPr>
+              <w:pStyle w:val="Compact"/>
+              <w:jc w:val="left"/>
+            </w:pPr>
+            <w:r>
+              <w:t xml:space="preserve">biotic</w:t>
+            </w:r>
+          </w:p>
+        </w:tc>
+        <w:tc>
+          <w:p>
+            <w:pPr>
+              <w:pStyle w:val="Compact"/>
+              <w:jc w:val="left"/>
+            </w:pPr>
+            <w:r>
+              <w:t xml:space="preserve">g_cnt</w:t>
+            </w:r>
+          </w:p>
+        </w:tc>
+        <w:tc>
+          <w:p>
+            <w:pPr>
+              <w:pStyle w:val="Compact"/>
+              <w:jc w:val="left"/>
+            </w:pPr>
+            <w:r>
+              <w:t xml:space="preserve">plant + wt_g</w:t>
+            </w:r>
+          </w:p>
+        </w:tc>
+        <w:tc>
+          <w:p>
+            <w:pPr>
+              <w:pStyle w:val="Compact"/>
+              <w:jc w:val="right"/>
+            </w:pPr>
+            <w:r>
+              <w:t xml:space="preserve">0.8866365</w:t>
+            </w:r>
+          </w:p>
+        </w:tc>
+      </w:tr>
+      <w:tr>
+        <w:tc>
+          <w:p>
+            <w:pPr>
+              <w:pStyle w:val="Compact"/>
+              <w:jc w:val="left"/>
+            </w:pPr>
+            <w:r>
+              <w:t xml:space="preserve">biotic</w:t>
+            </w:r>
+          </w:p>
+        </w:tc>
+        <w:tc>
+          <w:p>
+            <w:pPr>
+              <w:pStyle w:val="Compact"/>
+              <w:jc w:val="left"/>
+            </w:pPr>
+            <w:r>
+              <w:t xml:space="preserve">g_flwr</w:t>
+            </w:r>
+          </w:p>
+        </w:tc>
+        <w:tc>
+          <w:p>
+            <w:pPr>
+              <w:pStyle w:val="Compact"/>
+              <w:jc w:val="left"/>
+            </w:pPr>
+            <w:r>
+              <w:t xml:space="preserve">hrb_ht + nonnativ + plant + wt_g</w:t>
+            </w:r>
+          </w:p>
+        </w:tc>
+        <w:tc>
+          <w:p>
+            <w:pPr>
+              <w:pStyle w:val="Compact"/>
+              <w:jc w:val="right"/>
+            </w:pPr>
+            <w:r>
+              <w:t xml:space="preserve">0.8355756</w:t>
+            </w:r>
+          </w:p>
+        </w:tc>
+      </w:tr>
+      <w:tr>
+        <w:tc>
+          <w:p>
+            <w:pPr>
+              <w:pStyle w:val="Compact"/>
+              <w:jc w:val="left"/>
+            </w:pPr>
+            <w:r>
+              <w:t xml:space="preserve">biotic</w:t>
+            </w:r>
+          </w:p>
+        </w:tc>
+        <w:tc>
+          <w:p>
+            <w:pPr>
+              <w:pStyle w:val="Compact"/>
+              <w:jc w:val="left"/>
+            </w:pPr>
+            <w:r>
+              <w:t xml:space="preserve">g_veg</w:t>
+            </w:r>
+          </w:p>
+        </w:tc>
+        <w:tc>
+          <w:p>
+            <w:pPr>
+              <w:pStyle w:val="Compact"/>
+              <w:jc w:val="left"/>
+            </w:pPr>
+            <w:r>
+              <w:t xml:space="preserve">asp_cir + bare + dstrb_cir + slp_pos + slp_deg_cir</w:t>
+            </w:r>
+          </w:p>
+        </w:tc>
+        <w:tc>
+          <w:p>
+            <w:pPr>
+              <w:pStyle w:val="Compact"/>
+              <w:jc w:val="right"/>
+            </w:pPr>
+            <w:r>
+              <w:t xml:space="preserve">0.8169411</w:t>
+            </w:r>
+          </w:p>
+        </w:tc>
+      </w:tr>
+      <w:tr>
+        <w:tc>
+          <w:p>
+            <w:pPr>
+              <w:pStyle w:val="Compact"/>
+              <w:jc w:val="left"/>
+            </w:pPr>
+            <w:r>
+              <w:t xml:space="preserve">biotic</w:t>
+            </w:r>
+          </w:p>
+        </w:tc>
+        <w:tc>
+          <w:p>
+            <w:pPr>
+              <w:pStyle w:val="Compact"/>
+              <w:jc w:val="left"/>
+            </w:pPr>
+            <w:r>
               <w:t xml:space="preserve">g_ht</w:t>
             </w:r>
           </w:p>
@@ -4503,7 +4798,7 @@
               <w:jc w:val="left"/>
             </w:pPr>
             <w:r>
-              <w:t xml:space="preserve">biotic</w:t>
+              <w:t xml:space="preserve">landscape</w:t>
             </w:r>
           </w:p>
         </w:tc>
@@ -4525,6 +4820,52 @@
               <w:jc w:val="left"/>
             </w:pPr>
             <w:r>
+              <w:t xml:space="preserve">dstrb + dstrb_cir + slp_pos</w:t>
+            </w:r>
+          </w:p>
+        </w:tc>
+        <w:tc>
+          <w:p>
+            <w:pPr>
+              <w:pStyle w:val="Compact"/>
+              <w:jc w:val="right"/>
+            </w:pPr>
+            <w:r>
+              <w:t xml:space="preserve">3.2193747</w:t>
+            </w:r>
+          </w:p>
+        </w:tc>
+      </w:tr>
+      <w:tr>
+        <w:tc>
+          <w:p>
+            <w:pPr>
+              <w:pStyle w:val="Compact"/>
+              <w:jc w:val="left"/>
+            </w:pPr>
+            <w:r>
+              <w:t xml:space="preserve">landscape</w:t>
+            </w:r>
+          </w:p>
+        </w:tc>
+        <w:tc>
+          <w:p>
+            <w:pPr>
+              <w:pStyle w:val="Compact"/>
+              <w:jc w:val="left"/>
+            </w:pPr>
+            <w:r>
+              <w:t xml:space="preserve">g_repro</w:t>
+            </w:r>
+          </w:p>
+        </w:tc>
+        <w:tc>
+          <w:p>
+            <w:pPr>
+              <w:pStyle w:val="Compact"/>
+              <w:jc w:val="left"/>
+            </w:pPr>
+            <w:r>
               <w:t xml:space="preserve">asp_cir + bare + dstrb_cir + slp_pos + slp_deg_cir</w:t>
             </w:r>
           </w:p>
@@ -4536,20 +4877,204 @@
               <w:jc w:val="right"/>
             </w:pPr>
             <w:r>
-              <w:t xml:space="preserve">0.8169411</w:t>
-            </w:r>
-          </w:p>
-        </w:tc>
-      </w:tr>
-      <w:tr>
-        <w:tc>
-          <w:p>
-            <w:pPr>
-              <w:pStyle w:val="Compact"/>
-              <w:jc w:val="left"/>
-            </w:pPr>
-            <w:r>
-              <w:t xml:space="preserve">biotic</w:t>
+              <w:t xml:space="preserve">2.8045311</w:t>
+            </w:r>
+          </w:p>
+        </w:tc>
+      </w:tr>
+      <w:tr>
+        <w:tc>
+          <w:p>
+            <w:pPr>
+              <w:pStyle w:val="Compact"/>
+              <w:jc w:val="left"/>
+            </w:pPr>
+            <w:r>
+              <w:t xml:space="preserve">landscape</w:t>
+            </w:r>
+          </w:p>
+        </w:tc>
+        <w:tc>
+          <w:p>
+            <w:pPr>
+              <w:pStyle w:val="Compact"/>
+              <w:jc w:val="left"/>
+            </w:pPr>
+            <w:r>
+              <w:t xml:space="preserve">g_head</w:t>
+            </w:r>
+          </w:p>
+        </w:tc>
+        <w:tc>
+          <w:p>
+            <w:pPr>
+              <w:pStyle w:val="Compact"/>
+              <w:jc w:val="left"/>
+            </w:pPr>
+            <w:r>
+              <w:t xml:space="preserve">asp_deg + slp_pos + slp_shp</w:t>
+            </w:r>
+          </w:p>
+        </w:tc>
+        <w:tc>
+          <w:p>
+            <w:pPr>
+              <w:pStyle w:val="Compact"/>
+              <w:jc w:val="right"/>
+            </w:pPr>
+            <w:r>
+              <w:t xml:space="preserve">1.4346212</w:t>
+            </w:r>
+          </w:p>
+        </w:tc>
+      </w:tr>
+      <w:tr>
+        <w:tc>
+          <w:p>
+            <w:pPr>
+              <w:pStyle w:val="Compact"/>
+              <w:jc w:val="left"/>
+            </w:pPr>
+            <w:r>
+              <w:t xml:space="preserve">landscape</w:t>
+            </w:r>
+          </w:p>
+        </w:tc>
+        <w:tc>
+          <w:p>
+            <w:pPr>
+              <w:pStyle w:val="Compact"/>
+              <w:jc w:val="left"/>
+            </w:pPr>
+            <w:r>
+              <w:t xml:space="preserve">g_fruit</w:t>
+            </w:r>
+          </w:p>
+        </w:tc>
+        <w:tc>
+          <w:p>
+            <w:pPr>
+              <w:pStyle w:val="Compact"/>
+              <w:jc w:val="left"/>
+            </w:pPr>
+            <w:r>
+              <w:t xml:space="preserve">asp_cir + bare + dstrb_cir + slp_pos + slp_deg_cir</w:t>
+            </w:r>
+          </w:p>
+        </w:tc>
+        <w:tc>
+          <w:p>
+            <w:pPr>
+              <w:pStyle w:val="Compact"/>
+              <w:jc w:val="right"/>
+            </w:pPr>
+            <w:r>
+              <w:t xml:space="preserve">1.0431574</w:t>
+            </w:r>
+          </w:p>
+        </w:tc>
+      </w:tr>
+      <w:tr>
+        <w:tc>
+          <w:p>
+            <w:pPr>
+              <w:pStyle w:val="Compact"/>
+              <w:jc w:val="left"/>
+            </w:pPr>
+            <w:r>
+              <w:t xml:space="preserve">landscape</w:t>
+            </w:r>
+          </w:p>
+        </w:tc>
+        <w:tc>
+          <w:p>
+            <w:pPr>
+              <w:pStyle w:val="Compact"/>
+              <w:jc w:val="left"/>
+            </w:pPr>
+            <w:r>
+              <w:t xml:space="preserve">g_cov</w:t>
+            </w:r>
+          </w:p>
+        </w:tc>
+        <w:tc>
+          <w:p>
+            <w:pPr>
+              <w:pStyle w:val="Compact"/>
+              <w:jc w:val="left"/>
+            </w:pPr>
+            <w:r>
+              <w:t xml:space="preserve">asp_cir + bare + dstrb_cir + slp_pos + slp_deg_cir</w:t>
+            </w:r>
+          </w:p>
+        </w:tc>
+        <w:tc>
+          <w:p>
+            <w:pPr>
+              <w:pStyle w:val="Compact"/>
+              <w:jc w:val="right"/>
+            </w:pPr>
+            <w:r>
+              <w:t xml:space="preserve">1.0019437</w:t>
+            </w:r>
+          </w:p>
+        </w:tc>
+      </w:tr>
+      <w:tr>
+        <w:tc>
+          <w:p>
+            <w:pPr>
+              <w:pStyle w:val="Compact"/>
+              <w:jc w:val="left"/>
+            </w:pPr>
+            <w:r>
+              <w:t xml:space="preserve">landscape</w:t>
+            </w:r>
+          </w:p>
+        </w:tc>
+        <w:tc>
+          <w:p>
+            <w:pPr>
+              <w:pStyle w:val="Compact"/>
+              <w:jc w:val="left"/>
+            </w:pPr>
+            <w:r>
+              <w:t xml:space="preserve">g_cnt</w:t>
+            </w:r>
+          </w:p>
+        </w:tc>
+        <w:tc>
+          <w:p>
+            <w:pPr>
+              <w:pStyle w:val="Compact"/>
+              <w:jc w:val="left"/>
+            </w:pPr>
+            <w:r>
+              <w:t xml:space="preserve">dstrb_cir + slp_shp_cir</w:t>
+            </w:r>
+          </w:p>
+        </w:tc>
+        <w:tc>
+          <w:p>
+            <w:pPr>
+              <w:pStyle w:val="Compact"/>
+              <w:jc w:val="right"/>
+            </w:pPr>
+            <w:r>
+              <w:t xml:space="preserve">0.9995098</w:t>
+            </w:r>
+          </w:p>
+        </w:tc>
+      </w:tr>
+      <w:tr>
+        <w:tc>
+          <w:p>
+            <w:pPr>
+              <w:pStyle w:val="Compact"/>
+              <w:jc w:val="left"/>
+            </w:pPr>
+            <w:r>
+              <w:t xml:space="preserve">landscape</w:t>
             </w:r>
           </w:p>
         </w:tc>
@@ -4571,7 +5096,7 @@
               <w:jc w:val="left"/>
             </w:pPr>
             <w:r>
-              <w:t xml:space="preserve">hrb_ht + nonnativ + plant + wt_g</w:t>
+              <w:t xml:space="preserve">asp_cir + dstrb + dstrb_cir</w:t>
             </w:r>
           </w:p>
         </w:tc>
@@ -4582,20 +5107,204 @@
               <w:jc w:val="right"/>
             </w:pPr>
             <w:r>
-              <w:t xml:space="preserve">0.8355756</w:t>
-            </w:r>
-          </w:p>
-        </w:tc>
-      </w:tr>
-      <w:tr>
-        <w:tc>
-          <w:p>
-            <w:pPr>
-              <w:pStyle w:val="Compact"/>
-              <w:jc w:val="left"/>
-            </w:pPr>
-            <w:r>
-              <w:t xml:space="preserve">biotic</w:t>
+              <w:t xml:space="preserve">0.9162714</w:t>
+            </w:r>
+          </w:p>
+        </w:tc>
+      </w:tr>
+      <w:tr>
+        <w:tc>
+          <w:p>
+            <w:pPr>
+              <w:pStyle w:val="Compact"/>
+              <w:jc w:val="left"/>
+            </w:pPr>
+            <w:r>
+              <w:t xml:space="preserve">landscape</w:t>
+            </w:r>
+          </w:p>
+        </w:tc>
+        <w:tc>
+          <w:p>
+            <w:pPr>
+              <w:pStyle w:val="Compact"/>
+              <w:jc w:val="left"/>
+            </w:pPr>
+            <w:r>
+              <w:t xml:space="preserve">g_ht</w:t>
+            </w:r>
+          </w:p>
+        </w:tc>
+        <w:tc>
+          <w:p>
+            <w:pPr>
+              <w:pStyle w:val="Compact"/>
+              <w:jc w:val="left"/>
+            </w:pPr>
+            <w:r>
+              <w:t xml:space="preserve">asp + asp_cir + dstrb_cir + slp_deg_cir + slp_pos</w:t>
+            </w:r>
+          </w:p>
+        </w:tc>
+        <w:tc>
+          <w:p>
+            <w:pPr>
+              <w:pStyle w:val="Compact"/>
+              <w:jc w:val="right"/>
+            </w:pPr>
+            <w:r>
+              <w:t xml:space="preserve">0.8115228</w:t>
+            </w:r>
+          </w:p>
+        </w:tc>
+      </w:tr>
+      <w:tr>
+        <w:tc>
+          <w:p>
+            <w:pPr>
+              <w:pStyle w:val="Compact"/>
+              <w:jc w:val="left"/>
+            </w:pPr>
+            <w:r>
+              <w:t xml:space="preserve">soil</w:t>
+            </w:r>
+          </w:p>
+        </w:tc>
+        <w:tc>
+          <w:p>
+            <w:pPr>
+              <w:pStyle w:val="Compact"/>
+              <w:jc w:val="left"/>
+            </w:pPr>
+            <w:r>
+              <w:t xml:space="preserve">g_fruit</w:t>
+            </w:r>
+          </w:p>
+        </w:tc>
+        <w:tc>
+          <w:p>
+            <w:pPr>
+              <w:pStyle w:val="Compact"/>
+              <w:jc w:val="left"/>
+            </w:pPr>
+            <w:r>
+              <w:t xml:space="preserve">cu + sar</w:t>
+            </w:r>
+          </w:p>
+        </w:tc>
+        <w:tc>
+          <w:p>
+            <w:pPr>
+              <w:pStyle w:val="Compact"/>
+              <w:jc w:val="right"/>
+            </w:pPr>
+            <w:r>
+              <w:t xml:space="preserve">4.3056746</w:t>
+            </w:r>
+          </w:p>
+        </w:tc>
+      </w:tr>
+      <w:tr>
+        <w:tc>
+          <w:p>
+            <w:pPr>
+              <w:pStyle w:val="Compact"/>
+              <w:jc w:val="left"/>
+            </w:pPr>
+            <w:r>
+              <w:t xml:space="preserve">soil</w:t>
+            </w:r>
+          </w:p>
+        </w:tc>
+        <w:tc>
+          <w:p>
+            <w:pPr>
+              <w:pStyle w:val="Compact"/>
+              <w:jc w:val="left"/>
+            </w:pPr>
+            <w:r>
+              <w:t xml:space="preserve">g_head</w:t>
+            </w:r>
+          </w:p>
+        </w:tc>
+        <w:tc>
+          <w:p>
+            <w:pPr>
+              <w:pStyle w:val="Compact"/>
+              <w:jc w:val="left"/>
+            </w:pPr>
+            <w:r>
+              <w:t xml:space="preserve">al + as + rel_infil</w:t>
+            </w:r>
+          </w:p>
+        </w:tc>
+        <w:tc>
+          <w:p>
+            <w:pPr>
+              <w:pStyle w:val="Compact"/>
+              <w:jc w:val="right"/>
+            </w:pPr>
+            <w:r>
+              <w:t xml:space="preserve">1.6892416</w:t>
+            </w:r>
+          </w:p>
+        </w:tc>
+      </w:tr>
+      <w:tr>
+        <w:tc>
+          <w:p>
+            <w:pPr>
+              <w:pStyle w:val="Compact"/>
+              <w:jc w:val="left"/>
+            </w:pPr>
+            <w:r>
+              <w:t xml:space="preserve">soil</w:t>
+            </w:r>
+          </w:p>
+        </w:tc>
+        <w:tc>
+          <w:p>
+            <w:pPr>
+              <w:pStyle w:val="Compact"/>
+              <w:jc w:val="left"/>
+            </w:pPr>
+            <w:r>
+              <w:t xml:space="preserve">g_flwr</w:t>
+            </w:r>
+          </w:p>
+        </w:tc>
+        <w:tc>
+          <w:p>
+            <w:pPr>
+              <w:pStyle w:val="Compact"/>
+              <w:jc w:val="left"/>
+            </w:pPr>
+            <w:r>
+              <w:t xml:space="preserve">cation + fe + mo + ph + rel_infil</w:t>
+            </w:r>
+          </w:p>
+        </w:tc>
+        <w:tc>
+          <w:p>
+            <w:pPr>
+              <w:pStyle w:val="Compact"/>
+              <w:jc w:val="right"/>
+            </w:pPr>
+            <w:r>
+              <w:t xml:space="preserve">1.0812958</w:t>
+            </w:r>
+          </w:p>
+        </w:tc>
+      </w:tr>
+      <w:tr>
+        <w:tc>
+          <w:p>
+            <w:pPr>
+              <w:pStyle w:val="Compact"/>
+              <w:jc w:val="left"/>
+            </w:pPr>
+            <w:r>
+              <w:t xml:space="preserve">soil</w:t>
             </w:r>
           </w:p>
         </w:tc>
@@ -4617,7 +5326,7 @@
               <w:jc w:val="left"/>
             </w:pPr>
             <w:r>
-              <w:t xml:space="preserve">plant + wt_g</w:t>
+              <w:t xml:space="preserve">al + hlf_sat</w:t>
             </w:r>
           </w:p>
         </w:tc>
@@ -4628,42 +5337,42 @@
               <w:jc w:val="right"/>
             </w:pPr>
             <w:r>
-              <w:t xml:space="preserve">0.8866365</w:t>
-            </w:r>
-          </w:p>
-        </w:tc>
-      </w:tr>
-      <w:tr>
-        <w:tc>
-          <w:p>
-            <w:pPr>
-              <w:pStyle w:val="Compact"/>
-              <w:jc w:val="left"/>
-            </w:pPr>
-            <w:r>
-              <w:t xml:space="preserve">biotic</w:t>
-            </w:r>
-          </w:p>
-        </w:tc>
-        <w:tc>
-          <w:p>
-            <w:pPr>
-              <w:pStyle w:val="Compact"/>
-              <w:jc w:val="left"/>
-            </w:pPr>
-            <w:r>
-              <w:t xml:space="preserve">g_fruit</w:t>
-            </w:r>
-          </w:p>
-        </w:tc>
-        <w:tc>
-          <w:p>
-            <w:pPr>
-              <w:pStyle w:val="Compact"/>
-              <w:jc w:val="left"/>
-            </w:pPr>
-            <w:r>
-              <w:t xml:space="preserve">hrb_ht + wt_g</w:t>
+              <w:t xml:space="preserve">1.0117367</w:t>
+            </w:r>
+          </w:p>
+        </w:tc>
+      </w:tr>
+      <w:tr>
+        <w:tc>
+          <w:p>
+            <w:pPr>
+              <w:pStyle w:val="Compact"/>
+              <w:jc w:val="left"/>
+            </w:pPr>
+            <w:r>
+              <w:t xml:space="preserve">soil</w:t>
+            </w:r>
+          </w:p>
+        </w:tc>
+        <w:tc>
+          <w:p>
+            <w:pPr>
+              <w:pStyle w:val="Compact"/>
+              <w:jc w:val="left"/>
+            </w:pPr>
+            <w:r>
+              <w:t xml:space="preserve">g_cov</w:t>
+            </w:r>
+          </w:p>
+        </w:tc>
+        <w:tc>
+          <w:p>
+            <w:pPr>
+              <w:pStyle w:val="Compact"/>
+              <w:jc w:val="left"/>
+            </w:pPr>
+            <w:r>
+              <w:t xml:space="preserve">al</w:t>
             </w:r>
           </w:p>
         </w:tc>
@@ -4674,42 +5383,42 @@
               <w:jc w:val="right"/>
             </w:pPr>
             <w:r>
-              <w:t xml:space="preserve">1.0314135</w:t>
-            </w:r>
-          </w:p>
-        </w:tc>
-      </w:tr>
-      <w:tr>
-        <w:tc>
-          <w:p>
-            <w:pPr>
-              <w:pStyle w:val="Compact"/>
-              <w:jc w:val="left"/>
-            </w:pPr>
-            <w:r>
-              <w:t xml:space="preserve">biotic</w:t>
-            </w:r>
-          </w:p>
-        </w:tc>
-        <w:tc>
-          <w:p>
-            <w:pPr>
-              <w:pStyle w:val="Compact"/>
-              <w:jc w:val="left"/>
-            </w:pPr>
-            <w:r>
-              <w:t xml:space="preserve">g_cov</w:t>
-            </w:r>
-          </w:p>
-        </w:tc>
-        <w:tc>
-          <w:p>
-            <w:pPr>
-              <w:pStyle w:val="Compact"/>
-              <w:jc w:val="left"/>
-            </w:pPr>
-            <w:r>
-              <w:t xml:space="preserve">nonnativ + plant</w:t>
+              <w:t xml:space="preserve">0.9656032</w:t>
+            </w:r>
+          </w:p>
+        </w:tc>
+      </w:tr>
+      <w:tr>
+        <w:tc>
+          <w:p>
+            <w:pPr>
+              <w:pStyle w:val="Compact"/>
+              <w:jc w:val="left"/>
+            </w:pPr>
+            <w:r>
+              <w:t xml:space="preserve">soil</w:t>
+            </w:r>
+          </w:p>
+        </w:tc>
+        <w:tc>
+          <w:p>
+            <w:pPr>
+              <w:pStyle w:val="Compact"/>
+              <w:jc w:val="left"/>
+            </w:pPr>
+            <w:r>
+              <w:t xml:space="preserve">g_repro</w:t>
+            </w:r>
+          </w:p>
+        </w:tc>
+        <w:tc>
+          <w:p>
+            <w:pPr>
+              <w:pStyle w:val="Compact"/>
+              <w:jc w:val="left"/>
+            </w:pPr>
+            <w:r>
+              <w:t xml:space="preserve">al</w:t>
             </w:r>
           </w:p>
         </w:tc>
@@ -4720,42 +5429,42 @@
               <w:jc w:val="right"/>
             </w:pPr>
             <w:r>
-              <w:t xml:space="preserve">1.0676078</w:t>
-            </w:r>
-          </w:p>
-        </w:tc>
-      </w:tr>
-      <w:tr>
-        <w:tc>
-          <w:p>
-            <w:pPr>
-              <w:pStyle w:val="Compact"/>
-              <w:jc w:val="left"/>
-            </w:pPr>
-            <w:r>
-              <w:t xml:space="preserve">biotic</w:t>
-            </w:r>
-          </w:p>
-        </w:tc>
-        <w:tc>
-          <w:p>
-            <w:pPr>
-              <w:pStyle w:val="Compact"/>
-              <w:jc w:val="left"/>
-            </w:pPr>
-            <w:r>
-              <w:t xml:space="preserve">g_repro</w:t>
-            </w:r>
-          </w:p>
-        </w:tc>
-        <w:tc>
-          <w:p>
-            <w:pPr>
-              <w:pStyle w:val="Compact"/>
-              <w:jc w:val="left"/>
-            </w:pPr>
-            <w:r>
-              <w:t xml:space="preserve">plant</w:t>
+              <w:t xml:space="preserve">0.9473671</w:t>
+            </w:r>
+          </w:p>
+        </w:tc>
+      </w:tr>
+      <w:tr>
+        <w:tc>
+          <w:p>
+            <w:pPr>
+              <w:pStyle w:val="Compact"/>
+              <w:jc w:val="left"/>
+            </w:pPr>
+            <w:r>
+              <w:t xml:space="preserve">soil</w:t>
+            </w:r>
+          </w:p>
+        </w:tc>
+        <w:tc>
+          <w:p>
+            <w:pPr>
+              <w:pStyle w:val="Compact"/>
+              <w:jc w:val="left"/>
+            </w:pPr>
+            <w:r>
+              <w:t xml:space="preserve">g_veg</w:t>
+            </w:r>
+          </w:p>
+        </w:tc>
+        <w:tc>
+          <w:p>
+            <w:pPr>
+              <w:pStyle w:val="Compact"/>
+              <w:jc w:val="left"/>
+            </w:pPr>
+            <w:r>
+              <w:t xml:space="preserve">al + li + pb + rel_infil</w:t>
             </w:r>
           </w:p>
         </w:tc>
@@ -4766,20 +5475,20 @@
               <w:jc w:val="right"/>
             </w:pPr>
             <w:r>
-              <w:t xml:space="preserve">7.0209514</w:t>
-            </w:r>
-          </w:p>
-        </w:tc>
-      </w:tr>
-      <w:tr>
-        <w:tc>
-          <w:p>
-            <w:pPr>
-              <w:pStyle w:val="Compact"/>
-              <w:jc w:val="left"/>
-            </w:pPr>
-            <w:r>
-              <w:t xml:space="preserve">landscape</w:t>
+              <w:t xml:space="preserve">0.9359612</w:t>
+            </w:r>
+          </w:p>
+        </w:tc>
+      </w:tr>
+      <w:tr>
+        <w:tc>
+          <w:p>
+            <w:pPr>
+              <w:pStyle w:val="Compact"/>
+              <w:jc w:val="left"/>
+            </w:pPr>
+            <w:r>
+              <w:t xml:space="preserve">soil</w:t>
             </w:r>
           </w:p>
         </w:tc>
@@ -4801,7 +5510,7 @@
               <w:jc w:val="left"/>
             </w:pPr>
             <w:r>
-              <w:t xml:space="preserve">asp + asp_cir + dstrb_cir + slp_deg_cir + slp_pos</w:t>
+              <w:t xml:space="preserve">as + ca + cation + fe + mo + ph + rel_infil + zn</w:t>
             </w:r>
           </w:p>
         </w:tc>
@@ -4812,697 +5521,7 @@
               <w:jc w:val="right"/>
             </w:pPr>
             <w:r>
-              <w:t xml:space="preserve">0.8115228</w:t>
-            </w:r>
-          </w:p>
-        </w:tc>
-      </w:tr>
-      <w:tr>
-        <w:tc>
-          <w:p>
-            <w:pPr>
-              <w:pStyle w:val="Compact"/>
-              <w:jc w:val="left"/>
-            </w:pPr>
-            <w:r>
-              <w:t xml:space="preserve">landscape</w:t>
-            </w:r>
-          </w:p>
-        </w:tc>
-        <w:tc>
-          <w:p>
-            <w:pPr>
-              <w:pStyle w:val="Compact"/>
-              <w:jc w:val="left"/>
-            </w:pPr>
-            <w:r>
-              <w:t xml:space="preserve">g_flwr</w:t>
-            </w:r>
-          </w:p>
-        </w:tc>
-        <w:tc>
-          <w:p>
-            <w:pPr>
-              <w:pStyle w:val="Compact"/>
-              <w:jc w:val="left"/>
-            </w:pPr>
-            <w:r>
-              <w:t xml:space="preserve">asp_cir + dstrb + dstrb_cir</w:t>
-            </w:r>
-          </w:p>
-        </w:tc>
-        <w:tc>
-          <w:p>
-            <w:pPr>
-              <w:pStyle w:val="Compact"/>
-              <w:jc w:val="right"/>
-            </w:pPr>
-            <w:r>
-              <w:t xml:space="preserve">0.9162714</w:t>
-            </w:r>
-          </w:p>
-        </w:tc>
-      </w:tr>
-      <w:tr>
-        <w:tc>
-          <w:p>
-            <w:pPr>
-              <w:pStyle w:val="Compact"/>
-              <w:jc w:val="left"/>
-            </w:pPr>
-            <w:r>
-              <w:t xml:space="preserve">landscape</w:t>
-            </w:r>
-          </w:p>
-        </w:tc>
-        <w:tc>
-          <w:p>
-            <w:pPr>
-              <w:pStyle w:val="Compact"/>
-              <w:jc w:val="left"/>
-            </w:pPr>
-            <w:r>
-              <w:t xml:space="preserve">g_cnt</w:t>
-            </w:r>
-          </w:p>
-        </w:tc>
-        <w:tc>
-          <w:p>
-            <w:pPr>
-              <w:pStyle w:val="Compact"/>
-              <w:jc w:val="left"/>
-            </w:pPr>
-            <w:r>
-              <w:t xml:space="preserve">dstrb_cir + slp_shp_cir</w:t>
-            </w:r>
-          </w:p>
-        </w:tc>
-        <w:tc>
-          <w:p>
-            <w:pPr>
-              <w:pStyle w:val="Compact"/>
-              <w:jc w:val="right"/>
-            </w:pPr>
-            <w:r>
-              <w:t xml:space="preserve">0.9995098</w:t>
-            </w:r>
-          </w:p>
-        </w:tc>
-      </w:tr>
-      <w:tr>
-        <w:tc>
-          <w:p>
-            <w:pPr>
-              <w:pStyle w:val="Compact"/>
-              <w:jc w:val="left"/>
-            </w:pPr>
-            <w:r>
-              <w:t xml:space="preserve">landscape</w:t>
-            </w:r>
-          </w:p>
-        </w:tc>
-        <w:tc>
-          <w:p>
-            <w:pPr>
-              <w:pStyle w:val="Compact"/>
-              <w:jc w:val="left"/>
-            </w:pPr>
-            <w:r>
-              <w:t xml:space="preserve">g_cov</w:t>
-            </w:r>
-          </w:p>
-        </w:tc>
-        <w:tc>
-          <w:p>
-            <w:pPr>
-              <w:pStyle w:val="Compact"/>
-              <w:jc w:val="left"/>
-            </w:pPr>
-            <w:r>
-              <w:t xml:space="preserve">asp_cir + bare + dstrb_cir + slp_pos + slp_deg_cir</w:t>
-            </w:r>
-          </w:p>
-        </w:tc>
-        <w:tc>
-          <w:p>
-            <w:pPr>
-              <w:pStyle w:val="Compact"/>
-              <w:jc w:val="right"/>
-            </w:pPr>
-            <w:r>
-              <w:t xml:space="preserve">1.0019437</w:t>
-            </w:r>
-          </w:p>
-        </w:tc>
-      </w:tr>
-      <w:tr>
-        <w:tc>
-          <w:p>
-            <w:pPr>
-              <w:pStyle w:val="Compact"/>
-              <w:jc w:val="left"/>
-            </w:pPr>
-            <w:r>
-              <w:t xml:space="preserve">landscape</w:t>
-            </w:r>
-          </w:p>
-        </w:tc>
-        <w:tc>
-          <w:p>
-            <w:pPr>
-              <w:pStyle w:val="Compact"/>
-              <w:jc w:val="left"/>
-            </w:pPr>
-            <w:r>
-              <w:t xml:space="preserve">g_fruit</w:t>
-            </w:r>
-          </w:p>
-        </w:tc>
-        <w:tc>
-          <w:p>
-            <w:pPr>
-              <w:pStyle w:val="Compact"/>
-              <w:jc w:val="left"/>
-            </w:pPr>
-            <w:r>
-              <w:t xml:space="preserve">asp_cir + bare + dstrb_cir + slp_pos + slp_deg_cir</w:t>
-            </w:r>
-          </w:p>
-        </w:tc>
-        <w:tc>
-          <w:p>
-            <w:pPr>
-              <w:pStyle w:val="Compact"/>
-              <w:jc w:val="right"/>
-            </w:pPr>
-            <w:r>
-              <w:t xml:space="preserve">1.0431574</w:t>
-            </w:r>
-          </w:p>
-        </w:tc>
-      </w:tr>
-      <w:tr>
-        <w:tc>
-          <w:p>
-            <w:pPr>
-              <w:pStyle w:val="Compact"/>
-              <w:jc w:val="left"/>
-            </w:pPr>
-            <w:r>
-              <w:t xml:space="preserve">landscape</w:t>
-            </w:r>
-          </w:p>
-        </w:tc>
-        <w:tc>
-          <w:p>
-            <w:pPr>
-              <w:pStyle w:val="Compact"/>
-              <w:jc w:val="left"/>
-            </w:pPr>
-            <w:r>
-              <w:t xml:space="preserve">g_head</w:t>
-            </w:r>
-          </w:p>
-        </w:tc>
-        <w:tc>
-          <w:p>
-            <w:pPr>
-              <w:pStyle w:val="Compact"/>
-              <w:jc w:val="left"/>
-            </w:pPr>
-            <w:r>
-              <w:t xml:space="preserve">asp_deg + slp_pos + slp_shp</w:t>
-            </w:r>
-          </w:p>
-        </w:tc>
-        <w:tc>
-          <w:p>
-            <w:pPr>
-              <w:pStyle w:val="Compact"/>
-              <w:jc w:val="right"/>
-            </w:pPr>
-            <w:r>
-              <w:t xml:space="preserve">1.4346212</w:t>
-            </w:r>
-          </w:p>
-        </w:tc>
-      </w:tr>
-      <w:tr>
-        <w:tc>
-          <w:p>
-            <w:pPr>
-              <w:pStyle w:val="Compact"/>
-              <w:jc w:val="left"/>
-            </w:pPr>
-            <w:r>
-              <w:t xml:space="preserve">landscape</w:t>
-            </w:r>
-          </w:p>
-        </w:tc>
-        <w:tc>
-          <w:p>
-            <w:pPr>
-              <w:pStyle w:val="Compact"/>
-              <w:jc w:val="left"/>
-            </w:pPr>
-            <w:r>
-              <w:t xml:space="preserve">g_repro</w:t>
-            </w:r>
-          </w:p>
-        </w:tc>
-        <w:tc>
-          <w:p>
-            <w:pPr>
-              <w:pStyle w:val="Compact"/>
-              <w:jc w:val="left"/>
-            </w:pPr>
-            <w:r>
-              <w:t xml:space="preserve">asp_cir + bare + dstrb_cir + slp_pos + slp_deg_cir</w:t>
-            </w:r>
-          </w:p>
-        </w:tc>
-        <w:tc>
-          <w:p>
-            <w:pPr>
-              <w:pStyle w:val="Compact"/>
-              <w:jc w:val="right"/>
-            </w:pPr>
-            <w:r>
-              <w:t xml:space="preserve">2.8045311</w:t>
-            </w:r>
-          </w:p>
-        </w:tc>
-      </w:tr>
-      <w:tr>
-        <w:tc>
-          <w:p>
-            <w:pPr>
-              <w:pStyle w:val="Compact"/>
-              <w:jc w:val="left"/>
-            </w:pPr>
-            <w:r>
-              <w:t xml:space="preserve">landscape</w:t>
-            </w:r>
-          </w:p>
-        </w:tc>
-        <w:tc>
-          <w:p>
-            <w:pPr>
-              <w:pStyle w:val="Compact"/>
-              <w:jc w:val="left"/>
-            </w:pPr>
-            <w:r>
-              <w:t xml:space="preserve">g_veg</w:t>
-            </w:r>
-          </w:p>
-        </w:tc>
-        <w:tc>
-          <w:p>
-            <w:pPr>
-              <w:pStyle w:val="Compact"/>
-              <w:jc w:val="left"/>
-            </w:pPr>
-            <w:r>
-              <w:t xml:space="preserve">dstrb + dstrb_cir + slp_pos</w:t>
-            </w:r>
-          </w:p>
-        </w:tc>
-        <w:tc>
-          <w:p>
-            <w:pPr>
-              <w:pStyle w:val="Compact"/>
-              <w:jc w:val="right"/>
-            </w:pPr>
-            <w:r>
-              <w:t xml:space="preserve">3.2193747</w:t>
-            </w:r>
-          </w:p>
-        </w:tc>
-      </w:tr>
-      <w:tr>
-        <w:tc>
-          <w:p>
-            <w:pPr>
-              <w:pStyle w:val="Compact"/>
-              <w:jc w:val="left"/>
-            </w:pPr>
-            <w:r>
-              <w:t xml:space="preserve">soil</w:t>
-            </w:r>
-          </w:p>
-        </w:tc>
-        <w:tc>
-          <w:p>
-            <w:pPr>
-              <w:pStyle w:val="Compact"/>
-              <w:jc w:val="left"/>
-            </w:pPr>
-            <w:r>
-              <w:t xml:space="preserve">g_ht</w:t>
-            </w:r>
-          </w:p>
-        </w:tc>
-        <w:tc>
-          <w:p>
-            <w:pPr>
-              <w:pStyle w:val="Compact"/>
-              <w:jc w:val="left"/>
-            </w:pPr>
-            <w:r>
-              <w:t xml:space="preserve">as + ca + cation + fe + mo + ph + rel_infil + zn</w:t>
-            </w:r>
-          </w:p>
-        </w:tc>
-        <w:tc>
-          <w:p>
-            <w:pPr>
-              <w:pStyle w:val="Compact"/>
-              <w:jc w:val="right"/>
-            </w:pPr>
-            <w:r>
               <w:t xml:space="preserve">0.7973356</w:t>
-            </w:r>
-          </w:p>
-        </w:tc>
-      </w:tr>
-      <w:tr>
-        <w:tc>
-          <w:p>
-            <w:pPr>
-              <w:pStyle w:val="Compact"/>
-              <w:jc w:val="left"/>
-            </w:pPr>
-            <w:r>
-              <w:t xml:space="preserve">soil</w:t>
-            </w:r>
-          </w:p>
-        </w:tc>
-        <w:tc>
-          <w:p>
-            <w:pPr>
-              <w:pStyle w:val="Compact"/>
-              <w:jc w:val="left"/>
-            </w:pPr>
-            <w:r>
-              <w:t xml:space="preserve">g_veg</w:t>
-            </w:r>
-          </w:p>
-        </w:tc>
-        <w:tc>
-          <w:p>
-            <w:pPr>
-              <w:pStyle w:val="Compact"/>
-              <w:jc w:val="left"/>
-            </w:pPr>
-            <w:r>
-              <w:t xml:space="preserve">al + li + pb + rel_infil</w:t>
-            </w:r>
-          </w:p>
-        </w:tc>
-        <w:tc>
-          <w:p>
-            <w:pPr>
-              <w:pStyle w:val="Compact"/>
-              <w:jc w:val="right"/>
-            </w:pPr>
-            <w:r>
-              <w:t xml:space="preserve">0.9359612</w:t>
-            </w:r>
-          </w:p>
-        </w:tc>
-      </w:tr>
-      <w:tr>
-        <w:tc>
-          <w:p>
-            <w:pPr>
-              <w:pStyle w:val="Compact"/>
-              <w:jc w:val="left"/>
-            </w:pPr>
-            <w:r>
-              <w:t xml:space="preserve">soil</w:t>
-            </w:r>
-          </w:p>
-        </w:tc>
-        <w:tc>
-          <w:p>
-            <w:pPr>
-              <w:pStyle w:val="Compact"/>
-              <w:jc w:val="left"/>
-            </w:pPr>
-            <w:r>
-              <w:t xml:space="preserve">g_repro</w:t>
-            </w:r>
-          </w:p>
-        </w:tc>
-        <w:tc>
-          <w:p>
-            <w:pPr>
-              <w:pStyle w:val="Compact"/>
-              <w:jc w:val="left"/>
-            </w:pPr>
-            <w:r>
-              <w:t xml:space="preserve">al</w:t>
-            </w:r>
-          </w:p>
-        </w:tc>
-        <w:tc>
-          <w:p>
-            <w:pPr>
-              <w:pStyle w:val="Compact"/>
-              <w:jc w:val="right"/>
-            </w:pPr>
-            <w:r>
-              <w:t xml:space="preserve">0.9473671</w:t>
-            </w:r>
-          </w:p>
-        </w:tc>
-      </w:tr>
-      <w:tr>
-        <w:tc>
-          <w:p>
-            <w:pPr>
-              <w:pStyle w:val="Compact"/>
-              <w:jc w:val="left"/>
-            </w:pPr>
-            <w:r>
-              <w:t xml:space="preserve">soil</w:t>
-            </w:r>
-          </w:p>
-        </w:tc>
-        <w:tc>
-          <w:p>
-            <w:pPr>
-              <w:pStyle w:val="Compact"/>
-              <w:jc w:val="left"/>
-            </w:pPr>
-            <w:r>
-              <w:t xml:space="preserve">g_cov</w:t>
-            </w:r>
-          </w:p>
-        </w:tc>
-        <w:tc>
-          <w:p>
-            <w:pPr>
-              <w:pStyle w:val="Compact"/>
-              <w:jc w:val="left"/>
-            </w:pPr>
-            <w:r>
-              <w:t xml:space="preserve">al</w:t>
-            </w:r>
-          </w:p>
-        </w:tc>
-        <w:tc>
-          <w:p>
-            <w:pPr>
-              <w:pStyle w:val="Compact"/>
-              <w:jc w:val="right"/>
-            </w:pPr>
-            <w:r>
-              <w:t xml:space="preserve">0.9656032</w:t>
-            </w:r>
-          </w:p>
-        </w:tc>
-      </w:tr>
-      <w:tr>
-        <w:tc>
-          <w:p>
-            <w:pPr>
-              <w:pStyle w:val="Compact"/>
-              <w:jc w:val="left"/>
-            </w:pPr>
-            <w:r>
-              <w:t xml:space="preserve">soil</w:t>
-            </w:r>
-          </w:p>
-        </w:tc>
-        <w:tc>
-          <w:p>
-            <w:pPr>
-              <w:pStyle w:val="Compact"/>
-              <w:jc w:val="left"/>
-            </w:pPr>
-            <w:r>
-              <w:t xml:space="preserve">g_cnt</w:t>
-            </w:r>
-          </w:p>
-        </w:tc>
-        <w:tc>
-          <w:p>
-            <w:pPr>
-              <w:pStyle w:val="Compact"/>
-              <w:jc w:val="left"/>
-            </w:pPr>
-            <w:r>
-              <w:t xml:space="preserve">al + hlf_sat</w:t>
-            </w:r>
-          </w:p>
-        </w:tc>
-        <w:tc>
-          <w:p>
-            <w:pPr>
-              <w:pStyle w:val="Compact"/>
-              <w:jc w:val="right"/>
-            </w:pPr>
-            <w:r>
-              <w:t xml:space="preserve">1.0117367</w:t>
-            </w:r>
-          </w:p>
-        </w:tc>
-      </w:tr>
-      <w:tr>
-        <w:tc>
-          <w:p>
-            <w:pPr>
-              <w:pStyle w:val="Compact"/>
-              <w:jc w:val="left"/>
-            </w:pPr>
-            <w:r>
-              <w:t xml:space="preserve">soil</w:t>
-            </w:r>
-          </w:p>
-        </w:tc>
-        <w:tc>
-          <w:p>
-            <w:pPr>
-              <w:pStyle w:val="Compact"/>
-              <w:jc w:val="left"/>
-            </w:pPr>
-            <w:r>
-              <w:t xml:space="preserve">g_flwr</w:t>
-            </w:r>
-          </w:p>
-        </w:tc>
-        <w:tc>
-          <w:p>
-            <w:pPr>
-              <w:pStyle w:val="Compact"/>
-              <w:jc w:val="left"/>
-            </w:pPr>
-            <w:r>
-              <w:t xml:space="preserve">cation + fe + mo + ph + rel_infil</w:t>
-            </w:r>
-          </w:p>
-        </w:tc>
-        <w:tc>
-          <w:p>
-            <w:pPr>
-              <w:pStyle w:val="Compact"/>
-              <w:jc w:val="right"/>
-            </w:pPr>
-            <w:r>
-              <w:t xml:space="preserve">1.0812958</w:t>
-            </w:r>
-          </w:p>
-        </w:tc>
-      </w:tr>
-      <w:tr>
-        <w:tc>
-          <w:p>
-            <w:pPr>
-              <w:pStyle w:val="Compact"/>
-              <w:jc w:val="left"/>
-            </w:pPr>
-            <w:r>
-              <w:t xml:space="preserve">soil</w:t>
-            </w:r>
-          </w:p>
-        </w:tc>
-        <w:tc>
-          <w:p>
-            <w:pPr>
-              <w:pStyle w:val="Compact"/>
-              <w:jc w:val="left"/>
-            </w:pPr>
-            <w:r>
-              <w:t xml:space="preserve">g_head</w:t>
-            </w:r>
-          </w:p>
-        </w:tc>
-        <w:tc>
-          <w:p>
-            <w:pPr>
-              <w:pStyle w:val="Compact"/>
-              <w:jc w:val="left"/>
-            </w:pPr>
-            <w:r>
-              <w:t xml:space="preserve">al + as + rel_infil</w:t>
-            </w:r>
-          </w:p>
-        </w:tc>
-        <w:tc>
-          <w:p>
-            <w:pPr>
-              <w:pStyle w:val="Compact"/>
-              <w:jc w:val="right"/>
-            </w:pPr>
-            <w:r>
-              <w:t xml:space="preserve">1.6892416</w:t>
-            </w:r>
-          </w:p>
-        </w:tc>
-      </w:tr>
-      <w:tr>
-        <w:tc>
-          <w:p>
-            <w:pPr>
-              <w:pStyle w:val="Compact"/>
-              <w:jc w:val="left"/>
-            </w:pPr>
-            <w:r>
-              <w:t xml:space="preserve">soil</w:t>
-            </w:r>
-          </w:p>
-        </w:tc>
-        <w:tc>
-          <w:p>
-            <w:pPr>
-              <w:pStyle w:val="Compact"/>
-              <w:jc w:val="left"/>
-            </w:pPr>
-            <w:r>
-              <w:t xml:space="preserve">g_fruit</w:t>
-            </w:r>
-          </w:p>
-        </w:tc>
-        <w:tc>
-          <w:p>
-            <w:pPr>
-              <w:pStyle w:val="Compact"/>
-              <w:jc w:val="left"/>
-            </w:pPr>
-            <w:r>
-              <w:t xml:space="preserve">cu + sar</w:t>
-            </w:r>
-          </w:p>
-        </w:tc>
-        <w:tc>
-          <w:p>
-            <w:pPr>
-              <w:pStyle w:val="Compact"/>
-              <w:jc w:val="right"/>
-            </w:pPr>
-            <w:r>
-              <w:t xml:space="preserve">4.3056746</w:t>
             </w:r>
           </w:p>
         </w:tc>
@@ -5518,13 +5537,13 @@
     </w:p>
     <w:p>
       <w:pPr>
-        <w:pStyle w:val="Heading2"/>
+        <w:pStyle w:val="Heading1"/>
       </w:pPr>
-      <w:bookmarkStart w:id="23" w:name="discussion"/>
-      <w:r>
-        <w:t xml:space="preserve">0.4	Discussion</w:t>
-      </w:r>
-      <w:bookmarkEnd w:id="23"/>
+      <w:bookmarkStart w:id="24" w:name="discussion"/>
+      <w:r>
+        <w:t xml:space="preserve">4	Discussion</w:t>
+      </w:r>
+      <w:bookmarkEnd w:id="24"/>
     </w:p>
     <w:p>
       <w:pPr>
@@ -5554,14 +5573,14 @@
       <w:pPr>
         <w:pStyle w:val="Heading2"/>
       </w:pPr>
-      <w:bookmarkStart w:id="24" w:name="references"/>
-      <w:r>
-        <w:t xml:space="preserve">0.5	References</w:t>
-      </w:r>
-      <w:bookmarkEnd w:id="24"/>
+      <w:bookmarkStart w:id="25" w:name="references"/>
+      <w:r>
+        <w:t xml:space="preserve">4.1	References</w:t>
+      </w:r>
+      <w:bookmarkEnd w:id="25"/>
     </w:p>
-    <w:bookmarkStart w:id="45" w:name="refs"/>
-    <w:bookmarkStart w:id="26" w:name="ref-elithSpeciesDistributionModels2009"/>
+    <w:bookmarkStart w:id="46" w:name="refs"/>
+    <w:bookmarkStart w:id="27" w:name="ref-elithSpeciesDistributionModels2009"/>
     <w:p>
       <w:pPr>
         <w:pStyle w:val="Bibliography"/>
@@ -5596,7 +5615,7 @@
       <w:r>
         <w:t xml:space="preserve"> </w:t>
       </w:r>
-      <w:hyperlink r:id="rId25">
+      <w:hyperlink r:id="rId26">
         <w:r>
           <w:rPr>
             <w:rStyle w:val="Hyperlink"/>
@@ -5605,8 +5624,8 @@
         </w:r>
       </w:hyperlink>
     </w:p>
-    <w:bookmarkEnd w:id="26"/>
-    <w:bookmarkStart w:id="27" w:name="X777a682f2d8e862dccc02d11f0004a69e049b1d"/>
+    <w:bookmarkEnd w:id="27"/>
+    <w:bookmarkStart w:id="28" w:name="X777a682f2d8e862dccc02d11f0004a69e049b1d"/>
     <w:p>
       <w:pPr>
         <w:pStyle w:val="Bibliography"/>
@@ -5639,8 +5658,8 @@
         <w:t xml:space="preserve">(1), 43–57.</w:t>
       </w:r>
     </w:p>
-    <w:bookmarkEnd w:id="27"/>
-    <w:bookmarkStart w:id="29" w:name="ref-evansModelingSpeciesDistribution2011"/>
+    <w:bookmarkEnd w:id="28"/>
+    <w:bookmarkStart w:id="30" w:name="ref-evansModelingSpeciesDistribution2011"/>
     <w:p>
       <w:pPr>
         <w:pStyle w:val="Bibliography"/>
@@ -5666,7 +5685,7 @@
       <w:r>
         <w:t xml:space="preserve"> </w:t>
       </w:r>
-      <w:hyperlink r:id="rId28">
+      <w:hyperlink r:id="rId29">
         <w:r>
           <w:rPr>
             <w:rStyle w:val="Hyperlink"/>
@@ -5675,8 +5694,8 @@
         </w:r>
       </w:hyperlink>
     </w:p>
-    <w:bookmarkEnd w:id="29"/>
-    <w:bookmarkStart w:id="31" w:name="ref-fletcherPracticalGuideCombining2019"/>
+    <w:bookmarkEnd w:id="30"/>
+    <w:bookmarkStart w:id="32" w:name="ref-fletcherPracticalGuideCombining2019"/>
     <w:p>
       <w:pPr>
         <w:pStyle w:val="Bibliography"/>
@@ -5711,7 +5730,7 @@
       <w:r>
         <w:t xml:space="preserve"> </w:t>
       </w:r>
-      <w:hyperlink r:id="rId30">
+      <w:hyperlink r:id="rId31">
         <w:r>
           <w:rPr>
             <w:rStyle w:val="Hyperlink"/>
@@ -5720,8 +5739,8 @@
         </w:r>
       </w:hyperlink>
     </w:p>
-    <w:bookmarkEnd w:id="31"/>
-    <w:bookmarkStart w:id="32" w:name="Xa9dc3d5a2a7793a19067da5de3f68d38f486396"/>
+    <w:bookmarkEnd w:id="32"/>
+    <w:bookmarkStart w:id="33" w:name="Xa9dc3d5a2a7793a19067da5de3f68d38f486396"/>
     <w:p>
       <w:pPr>
         <w:pStyle w:val="Bibliography"/>
@@ -5742,8 +5761,8 @@
         <w:t xml:space="preserve">.</w:t>
       </w:r>
     </w:p>
-    <w:bookmarkEnd w:id="32"/>
-    <w:bookmarkStart w:id="34" w:name="ref-kosickiGeneralisedAdditiveModels2020"/>
+    <w:bookmarkEnd w:id="33"/>
+    <w:bookmarkStart w:id="35" w:name="ref-kosickiGeneralisedAdditiveModels2020"/>
     <w:p>
       <w:pPr>
         <w:pStyle w:val="Bibliography"/>
@@ -5778,7 +5797,7 @@
       <w:r>
         <w:t xml:space="preserve"> </w:t>
       </w:r>
-      <w:hyperlink r:id="rId33">
+      <w:hyperlink r:id="rId34">
         <w:r>
           <w:rPr>
             <w:rStyle w:val="Hyperlink"/>
@@ -5787,8 +5806,8 @@
         </w:r>
       </w:hyperlink>
     </w:p>
-    <w:bookmarkEnd w:id="34"/>
-    <w:bookmarkStart w:id="36" w:name="ref-kvasnesQuantifyingSuitableLate2018"/>
+    <w:bookmarkEnd w:id="35"/>
+    <w:bookmarkStart w:id="37" w:name="ref-kvasnesQuantifyingSuitableLate2018"/>
     <w:p>
       <w:pPr>
         <w:pStyle w:val="Bibliography"/>
@@ -5823,7 +5842,7 @@
       <w:r>
         <w:t xml:space="preserve"> </w:t>
       </w:r>
-      <w:hyperlink r:id="rId35">
+      <w:hyperlink r:id="rId36">
         <w:r>
           <w:rPr>
             <w:rStyle w:val="Hyperlink"/>
@@ -5832,8 +5851,8 @@
         </w:r>
       </w:hyperlink>
     </w:p>
-    <w:bookmarkEnd w:id="36"/>
-    <w:bookmarkStart w:id="38" w:name="ref-luanPredictivePerformancesRandom2020"/>
+    <w:bookmarkEnd w:id="37"/>
+    <w:bookmarkStart w:id="39" w:name="ref-luanPredictivePerformancesRandom2020"/>
     <w:p>
       <w:pPr>
         <w:pStyle w:val="Bibliography"/>
@@ -5868,7 +5887,7 @@
       <w:r>
         <w:t xml:space="preserve"> </w:t>
       </w:r>
-      <w:hyperlink r:id="rId37">
+      <w:hyperlink r:id="rId38">
         <w:r>
           <w:rPr>
             <w:rStyle w:val="Hyperlink"/>
@@ -5877,8 +5896,8 @@
         </w:r>
       </w:hyperlink>
     </w:p>
-    <w:bookmarkEnd w:id="38"/>
-    <w:bookmarkStart w:id="40" w:name="ref-merowPracticalGuideMaxEnt2013"/>
+    <w:bookmarkEnd w:id="39"/>
+    <w:bookmarkStart w:id="41" w:name="ref-merowPracticalGuideMaxEnt2013"/>
     <w:p>
       <w:pPr>
         <w:pStyle w:val="Bibliography"/>
@@ -5913,7 +5932,7 @@
       <w:r>
         <w:t xml:space="preserve"> </w:t>
       </w:r>
-      <w:hyperlink r:id="rId39">
+      <w:hyperlink r:id="rId40">
         <w:r>
           <w:rPr>
             <w:rStyle w:val="Hyperlink"/>
@@ -5922,8 +5941,8 @@
         </w:r>
       </w:hyperlink>
     </w:p>
-    <w:bookmarkEnd w:id="40"/>
-    <w:bookmarkStart w:id="42" w:name="ref-phillipsOpeningBlackBox2017"/>
+    <w:bookmarkEnd w:id="41"/>
+    <w:bookmarkStart w:id="43" w:name="ref-phillipsOpeningBlackBox2017"/>
     <w:p>
       <w:pPr>
         <w:pStyle w:val="Bibliography"/>
@@ -5958,7 +5977,7 @@
       <w:r>
         <w:t xml:space="preserve"> </w:t>
       </w:r>
-      <w:hyperlink r:id="rId41">
+      <w:hyperlink r:id="rId42">
         <w:r>
           <w:rPr>
             <w:rStyle w:val="Hyperlink"/>
@@ -5967,8 +5986,8 @@
         </w:r>
       </w:hyperlink>
     </w:p>
-    <w:bookmarkEnd w:id="42"/>
-    <w:bookmarkStart w:id="44" w:name="ref-zhangImprovingPredictionRare2020"/>
+    <w:bookmarkEnd w:id="43"/>
+    <w:bookmarkStart w:id="45" w:name="ref-zhangImprovingPredictionRare2020"/>
     <w:p>
       <w:pPr>
         <w:pStyle w:val="Bibliography"/>
@@ -6003,7 +6022,7 @@
       <w:r>
         <w:t xml:space="preserve"> </w:t>
       </w:r>
-      <w:hyperlink r:id="rId43">
+      <w:hyperlink r:id="rId44">
         <w:r>
           <w:rPr>
             <w:rStyle w:val="Hyperlink"/>
@@ -6012,8 +6031,8 @@
         </w:r>
       </w:hyperlink>
     </w:p>
-    <w:bookmarkEnd w:id="44"/>
     <w:bookmarkEnd w:id="45"/>
+    <w:bookmarkEnd w:id="46"/>
     <w:sectPr/>
   </w:body>
 </w:document>

</xml_diff>